<commit_message>
[ProjRech] Version finale J-2
</commit_message>
<xml_diff>
--- a/master2/docs/00-Parts.docx
+++ b/master2/docs/00-Parts.docx
@@ -10,6 +10,20 @@
       </w:pPr>
       <w:r>
         <w:rPr>
+          <w:highlight w:val="yellow"/>
+          <w:lang w:val="fr-FR"/>
+        </w:rPr>
+        <w:t>REPRIS</w:t>
+      </w:r>
+    </w:p>
+    <w:p>
+      <w:pPr>
+        <w:rPr>
+          <w:lang w:val="fr-FR"/>
+        </w:rPr>
+      </w:pPr>
+      <w:r>
+        <w:rPr>
           <w:lang w:val="fr-FR"/>
         </w:rPr>
         <w:t>Nous devons en premier lieu revenir sur notre travail</w:t>
@@ -50,76 +64,112 @@
         </w:rPr>
         <w:t xml:space="preserve">fréquents dans un corpus de titres de publications scientifiques. </w:t>
       </w:r>
-      <w:r>
-        <w:rPr>
-          <w:lang w:val="fr-FR"/>
-        </w:rPr>
-        <w:t>Un</w:t>
-      </w:r>
-      <w:r>
-        <w:rPr>
-          <w:lang w:val="fr-FR"/>
-        </w:rPr>
-        <w:t xml:space="preserve"> schéma</w:t>
-      </w:r>
-      <w:r>
-        <w:rPr>
-          <w:lang w:val="fr-FR"/>
-        </w:rPr>
-        <w:t xml:space="preserve"> est défini par </w:t>
-      </w:r>
-      <w:r>
-        <w:rPr>
-          <w:lang w:val="fr-FR"/>
-        </w:rPr>
-        <w:t xml:space="preserve">une séquence </w:t>
-      </w:r>
-      <w:r>
-        <w:rPr>
-          <w:lang w:val="fr-FR"/>
-        </w:rPr>
-        <w:t>de tokens</w:t>
-      </w:r>
-      <w:r>
-        <w:rPr>
+    </w:p>
+    <w:p>
+      <w:pPr>
+        <w:rPr>
+          <w:lang w:val="fr-FR"/>
+        </w:rPr>
+      </w:pPr>
+      <w:r>
+        <w:rPr>
+          <w:highlight w:val="yellow"/>
+          <w:lang w:val="fr-FR"/>
+        </w:rPr>
+        <w:t xml:space="preserve">Un schéma est défini par une séquence de </w:t>
+      </w:r>
+      <w:proofErr w:type="spellStart"/>
+      <w:r>
+        <w:rPr>
+          <w:highlight w:val="yellow"/>
+          <w:lang w:val="fr-FR"/>
+        </w:rPr>
+        <w:t>tokens</w:t>
+      </w:r>
+      <w:proofErr w:type="spellEnd"/>
+      <w:r>
+        <w:rPr>
+          <w:highlight w:val="yellow"/>
+          <w:lang w:val="fr-FR"/>
+        </w:rPr>
+        <w:t xml:space="preserve"> qui peut comporter des choix entre plusieurs </w:t>
+      </w:r>
+      <w:proofErr w:type="spellStart"/>
+      <w:r>
+        <w:rPr>
+          <w:highlight w:val="yellow"/>
+          <w:lang w:val="fr-FR"/>
+        </w:rPr>
+        <w:t>tokens</w:t>
+      </w:r>
+      <w:proofErr w:type="spellEnd"/>
+      <w:r>
+        <w:rPr>
+          <w:highlight w:val="yellow"/>
           <w:lang w:val="fr-FR"/>
         </w:rPr>
         <w:t xml:space="preserve"> </w:t>
       </w:r>
       <w:r>
         <w:rPr>
-          <w:lang w:val="fr-FR"/>
-        </w:rPr>
-        <w:t>qui peut</w:t>
-      </w:r>
-      <w:r>
-        <w:rPr>
-          <w:lang w:val="fr-FR"/>
-        </w:rPr>
-        <w:t xml:space="preserve"> comporter des choix entre plusieurs </w:t>
-      </w:r>
-      <w:r>
-        <w:rPr>
-          <w:lang w:val="fr-FR"/>
-        </w:rPr>
-        <w:t xml:space="preserve">tokens </w:t>
-      </w:r>
-      <w:r>
-        <w:rPr>
-          <w:b/>
-          <w:bCs/>
+          <w:b/>
+          <w:bCs/>
+          <w:highlight w:val="yellow"/>
           <w:lang w:val="fr-FR"/>
         </w:rPr>
         <w:t>A | B</w:t>
       </w:r>
       <w:r>
         <w:rPr>
-          <w:lang w:val="fr-FR"/>
-        </w:rPr>
-        <w:t>, des tokens optionnels</w:t>
-      </w:r>
-      <w:r>
-        <w:rPr>
+          <w:highlight w:val="yellow"/>
+          <w:lang w:val="fr-FR"/>
+        </w:rPr>
+        <w:t xml:space="preserve">, des </w:t>
+      </w:r>
+      <w:proofErr w:type="spellStart"/>
+      <w:r>
+        <w:rPr>
+          <w:highlight w:val="yellow"/>
+          <w:lang w:val="fr-FR"/>
+        </w:rPr>
+        <w:t>tokens</w:t>
+      </w:r>
+      <w:proofErr w:type="spellEnd"/>
+      <w:r>
+        <w:rPr>
+          <w:highlight w:val="yellow"/>
+          <w:lang w:val="fr-FR"/>
+        </w:rPr>
+        <w:t xml:space="preserve"> optionnels </w:t>
+      </w:r>
+      <w:r>
+        <w:rPr>
+          <w:b/>
+          <w:bCs/>
+          <w:highlight w:val="yellow"/>
+          <w:lang w:val="fr-FR"/>
+        </w:rPr>
+        <w:t>[A]</w:t>
+      </w:r>
+      <w:r>
+        <w:rPr>
+          <w:highlight w:val="yellow"/>
+          <w:lang w:val="fr-FR"/>
+        </w:rPr>
+        <w:t xml:space="preserve"> et des répétitions de </w:t>
+      </w:r>
+      <w:proofErr w:type="spellStart"/>
+      <w:r>
+        <w:rPr>
+          <w:highlight w:val="yellow"/>
+          <w:lang w:val="fr-FR"/>
+        </w:rPr>
+        <w:t>tokens</w:t>
+      </w:r>
+      <w:proofErr w:type="spellEnd"/>
+      <w:r>
+        <w:rPr>
+          <w:highlight w:val="yellow"/>
           <w:lang w:val="fr-FR"/>
         </w:rPr>
         <w:t xml:space="preserve"> </w:t>
@@ -128,14 +178,7 @@
         <w:rPr>
           <w:b/>
           <w:bCs/>
-          <w:lang w:val="fr-FR"/>
-        </w:rPr>
-        <w:t>[</w:t>
-      </w:r>
-      <w:r>
-        <w:rPr>
-          <w:b/>
-          <w:bCs/>
+          <w:highlight w:val="yellow"/>
           <w:lang w:val="fr-FR"/>
         </w:rPr>
         <w:t>A</w:t>
@@ -144,203 +187,50 @@
         <w:rPr>
           <w:b/>
           <w:bCs/>
-          <w:lang w:val="fr-FR"/>
-        </w:rPr>
-        <w:t>]</w:t>
-      </w:r>
-      <w:r>
-        <w:rPr>
-          <w:lang w:val="fr-FR"/>
-        </w:rPr>
-        <w:t xml:space="preserve"> </w:t>
-      </w:r>
-      <w:r>
-        <w:rPr>
-          <w:lang w:val="fr-FR"/>
-        </w:rPr>
-        <w:t xml:space="preserve">et des répétitions </w:t>
-      </w:r>
-      <w:r>
-        <w:rPr>
-          <w:lang w:val="fr-FR"/>
-        </w:rPr>
-        <w:t xml:space="preserve">de tokens </w:t>
-      </w:r>
-      <w:r>
-        <w:rPr>
-          <w:b/>
-          <w:bCs/>
-          <w:lang w:val="fr-FR"/>
-        </w:rPr>
-        <w:t>A</w:t>
-      </w:r>
-      <w:r>
-        <w:rPr>
-          <w:b/>
-          <w:bCs/>
+          <w:highlight w:val="yellow"/>
           <w:vertAlign w:val="superscript"/>
           <w:lang w:val="fr-FR"/>
         </w:rPr>
-        <w:t>i</w:t>
-      </w:r>
-      <w:r>
-        <w:rPr>
-          <w:b/>
-          <w:bCs/>
-          <w:vertAlign w:val="superscript"/>
-          <w:lang w:val="fr-FR"/>
-        </w:rPr>
-        <w:t>-</w:t>
-      </w:r>
-      <w:r>
-        <w:rPr>
-          <w:b/>
-          <w:bCs/>
-          <w:vertAlign w:val="superscript"/>
-          <w:lang w:val="fr-FR"/>
-        </w:rPr>
-        <w:t>j</w:t>
-      </w:r>
-      <w:r>
-        <w:rPr>
+        <w:t>i-j</w:t>
+      </w:r>
+      <w:r>
+        <w:rPr>
+          <w:highlight w:val="yellow"/>
           <w:lang w:val="fr-FR"/>
         </w:rPr>
         <w:t xml:space="preserve">. Un </w:t>
       </w:r>
-      <w:r>
-        <w:rPr>
-          <w:lang w:val="fr-FR"/>
-        </w:rPr>
-        <w:t>token de schéma</w:t>
-      </w:r>
-      <w:r>
-        <w:rPr>
-          <w:lang w:val="fr-FR"/>
-        </w:rPr>
-        <w:t xml:space="preserve"> peut être une classe grammaticale (nom - N, adjectif qualificatif - ADJ, préposition - P, conjonction de coordination CC…), un sous-ensemble d’une classe (nom commun - NC), un lemme (</w:t>
+      <w:proofErr w:type="spellStart"/>
+      <w:r>
+        <w:rPr>
+          <w:highlight w:val="yellow"/>
+          <w:lang w:val="fr-FR"/>
+        </w:rPr>
+        <w:t>token</w:t>
+      </w:r>
+      <w:proofErr w:type="spellEnd"/>
+      <w:r>
+        <w:rPr>
+          <w:highlight w:val="yellow"/>
+          <w:lang w:val="fr-FR"/>
+        </w:rPr>
+        <w:t xml:space="preserve"> de schéma peut être une classe grammaticale (nom - N, adjectif qualificatif - ADJ, préposition - P, conjonction de coordination CC…), un sous-ensemble d’une classe (nom commun - NC), un lemme (</w:t>
       </w:r>
       <w:r>
         <w:rPr>
           <w:i/>
           <w:iCs/>
+          <w:highlight w:val="yellow"/>
           <w:lang w:val="fr-FR"/>
         </w:rPr>
         <w:t>et</w:t>
       </w:r>
       <w:r>
         <w:rPr>
-          <w:lang w:val="fr-FR"/>
-        </w:rPr>
-        <w:t xml:space="preserve">) ou un signe de ponctuation </w:t>
-      </w:r>
-      <w:r>
-        <w:rPr>
-          <w:lang w:val="fr-FR"/>
-        </w:rPr>
-        <w:t>comme le double point ou le point-virgule</w:t>
-      </w:r>
-      <w:r>
-        <w:rPr>
-          <w:lang w:val="fr-FR"/>
-        </w:rPr>
-        <w:t xml:space="preserve">. </w:t>
-      </w:r>
-      <w:r>
-        <w:rPr>
-          <w:lang w:val="fr-FR"/>
-        </w:rPr>
-        <w:t xml:space="preserve">À une définition de schéma correspond une à plusieurs réalisations. </w:t>
-      </w:r>
-      <w:r>
-        <w:rPr>
-          <w:lang w:val="fr-FR"/>
-        </w:rPr>
-        <w:t>Par exemple, le schéma</w:t>
-      </w:r>
-      <w:r>
-        <w:rPr>
-          <w:lang w:val="fr-FR"/>
-        </w:rPr>
-        <w:t xml:space="preserve"> défini par</w:t>
-      </w:r>
-      <w:r>
-        <w:rPr>
-          <w:lang w:val="fr-FR"/>
-        </w:rPr>
-        <w:t xml:space="preserve"> </w:t>
-      </w:r>
-      <w:r>
-        <w:rPr>
-          <w:b/>
-          <w:bCs/>
-          <w:lang w:val="fr-FR"/>
-        </w:rPr>
-        <w:t>[</w:t>
-      </w:r>
-      <w:r>
-        <w:rPr>
-          <w:b/>
-          <w:lang w:val="fr-FR"/>
-        </w:rPr>
-        <w:t>DET] N</w:t>
-      </w:r>
-      <w:r>
-        <w:rPr>
-          <w:b/>
-          <w:lang w:val="fr-FR"/>
-        </w:rPr>
-        <w:t>C ADJ</w:t>
-      </w:r>
-      <w:r>
-        <w:rPr>
-          <w:b/>
-          <w:lang w:val="fr-FR"/>
-        </w:rPr>
-        <w:t xml:space="preserve"> </w:t>
-      </w:r>
-      <w:r>
-        <w:rPr>
-          <w:bCs/>
-          <w:lang w:val="fr-FR"/>
-        </w:rPr>
-        <w:t>a pour réalisations</w:t>
-      </w:r>
-      <w:r>
-        <w:rPr>
-          <w:b/>
-          <w:lang w:val="fr-FR"/>
-        </w:rPr>
-        <w:t xml:space="preserve"> </w:t>
-      </w:r>
-      <w:r>
-        <w:rPr>
-          <w:lang w:val="fr-FR"/>
-        </w:rPr>
-        <w:t xml:space="preserve">la séquence </w:t>
-      </w:r>
-      <w:r>
-        <w:rPr>
-          <w:lang w:val="fr-FR"/>
-        </w:rPr>
-        <w:t>d’un déterminant suivi d’</w:t>
-      </w:r>
-      <w:r>
-        <w:rPr>
-          <w:lang w:val="fr-FR"/>
-        </w:rPr>
-        <w:t>un nom commun suivi d’un adjectif qualificatif</w:t>
-      </w:r>
-      <w:r>
-        <w:rPr>
-          <w:lang w:val="fr-FR"/>
-        </w:rPr>
-        <w:t xml:space="preserve"> ou la séquence d’un nom commun suivi d’un adjectif qualificatif</w:t>
-      </w:r>
-      <w:r>
-        <w:rPr>
-          <w:lang w:val="fr-FR"/>
-        </w:rPr>
-        <w:t>.</w:t>
+          <w:highlight w:val="yellow"/>
+          <w:lang w:val="fr-FR"/>
+        </w:rPr>
+        <w:t>) ou un signe de ponctuation comme le double point ou le point-virgule.</w:t>
       </w:r>
     </w:p>
     <w:p>
@@ -353,49 +243,19 @@
         <w:rPr>
           <w:lang w:val="fr-FR"/>
         </w:rPr>
-        <w:t>U</w:t>
-      </w:r>
-      <w:r>
-        <w:rPr>
-          <w:lang w:val="fr-FR"/>
-        </w:rPr>
-        <w:t xml:space="preserve">ne séquence de </w:t>
-      </w:r>
-      <w:r>
-        <w:rPr>
-          <w:lang w:val="fr-FR"/>
-        </w:rPr>
-        <w:t xml:space="preserve">tokens dans un titre, </w:t>
-      </w:r>
-      <w:r>
-        <w:rPr>
-          <w:lang w:val="fr-FR"/>
-        </w:rPr>
-        <w:t xml:space="preserve">mots </w:t>
-      </w:r>
-      <w:r>
-        <w:rPr>
-          <w:lang w:val="fr-FR"/>
-        </w:rPr>
-        <w:t>ou</w:t>
-      </w:r>
-      <w:r>
-        <w:rPr>
-          <w:lang w:val="fr-FR"/>
-        </w:rPr>
-        <w:t xml:space="preserve"> signes de ponctuation</w:t>
-      </w:r>
-      <w:r>
-        <w:rPr>
-          <w:lang w:val="fr-FR"/>
-        </w:rPr>
-        <w:t xml:space="preserve">, </w:t>
-      </w:r>
-      <w:r>
-        <w:rPr>
-          <w:lang w:val="fr-FR"/>
-        </w:rPr>
-        <w:t>correspond</w:t>
+        <w:t xml:space="preserve">À une définition de schéma correspond une à plusieurs réalisations. </w:t>
+      </w:r>
+      <w:r>
+        <w:rPr>
+          <w:lang w:val="fr-FR"/>
+        </w:rPr>
+        <w:t>Par exemple, le schéma</w:t>
+      </w:r>
+      <w:r>
+        <w:rPr>
+          <w:lang w:val="fr-FR"/>
+        </w:rPr>
+        <w:t xml:space="preserve"> défini par</w:t>
       </w:r>
       <w:r>
         <w:rPr>
@@ -405,15 +265,100 @@
       </w:r>
       <w:r>
         <w:rPr>
-          <w:lang w:val="fr-FR"/>
-        </w:rPr>
-        <w:t>à un schéma lorsqu</w:t>
-      </w:r>
-      <w:r>
-        <w:rPr>
-          <w:lang w:val="fr-FR"/>
-        </w:rPr>
-        <w:t xml:space="preserve">e la séquence du titre se conforme à une des réalisations possibles définies par le schéma. </w:t>
+          <w:b/>
+          <w:bCs/>
+          <w:lang w:val="fr-FR"/>
+        </w:rPr>
+        <w:t>[</w:t>
+      </w:r>
+      <w:r>
+        <w:rPr>
+          <w:b/>
+          <w:lang w:val="fr-FR"/>
+        </w:rPr>
+        <w:t>DET] N</w:t>
+      </w:r>
+      <w:r>
+        <w:rPr>
+          <w:b/>
+          <w:lang w:val="fr-FR"/>
+        </w:rPr>
+        <w:t>C ADJ</w:t>
+      </w:r>
+      <w:r>
+        <w:rPr>
+          <w:b/>
+          <w:lang w:val="fr-FR"/>
+        </w:rPr>
+        <w:t xml:space="preserve"> </w:t>
+      </w:r>
+      <w:r>
+        <w:rPr>
+          <w:bCs/>
+          <w:lang w:val="fr-FR"/>
+        </w:rPr>
+        <w:t>a pour réalisations</w:t>
+      </w:r>
+      <w:r>
+        <w:rPr>
+          <w:b/>
+          <w:lang w:val="fr-FR"/>
+        </w:rPr>
+        <w:t xml:space="preserve"> </w:t>
+      </w:r>
+      <w:r>
+        <w:rPr>
+          <w:lang w:val="fr-FR"/>
+        </w:rPr>
+        <w:t xml:space="preserve">la séquence </w:t>
+      </w:r>
+      <w:r>
+        <w:rPr>
+          <w:lang w:val="fr-FR"/>
+        </w:rPr>
+        <w:t>d’un déterminant suivi d’</w:t>
+      </w:r>
+      <w:r>
+        <w:rPr>
+          <w:lang w:val="fr-FR"/>
+        </w:rPr>
+        <w:t>un nom commun suivi d’un adjectif qualificatif</w:t>
+      </w:r>
+      <w:r>
+        <w:rPr>
+          <w:lang w:val="fr-FR"/>
+        </w:rPr>
+        <w:t xml:space="preserve"> ou la séquence d’un nom commun suivi d’un adjectif qualificatif</w:t>
+      </w:r>
+      <w:r>
+        <w:rPr>
+          <w:lang w:val="fr-FR"/>
+        </w:rPr>
+        <w:t>.</w:t>
+      </w:r>
+    </w:p>
+    <w:p>
+      <w:pPr>
+        <w:rPr>
+          <w:lang w:val="fr-FR"/>
+        </w:rPr>
+      </w:pPr>
+      <w:bookmarkStart w:id="0" w:name="_Hlk19741832"/>
+      <w:r>
+        <w:rPr>
+          <w:highlight w:val="yellow"/>
+          <w:lang w:val="fr-FR"/>
+        </w:rPr>
+        <w:t>Une séquence de tokens dans un titre, mots ou signes de ponctuation, correspond à un schéma lorsque la séquence du titre se conforme à une des réalisations possibles définies par le schéma.</w:t>
+      </w:r>
+      <w:bookmarkStart w:id="1" w:name="_GoBack"/>
+      <w:bookmarkEnd w:id="0"/>
+      <w:bookmarkEnd w:id="1"/>
+      <w:r>
+        <w:rPr>
+          <w:lang w:val="fr-FR"/>
+        </w:rPr>
+        <w:t xml:space="preserve"> </w:t>
       </w:r>
       <w:r>
         <w:rPr>
@@ -758,8 +703,8 @@
           <w:lang w:val="fr-FR"/>
         </w:rPr>
       </w:pPr>
-      <w:bookmarkStart w:id="0" w:name="_ha677eoi7irl" w:colFirst="0" w:colLast="0"/>
-      <w:bookmarkEnd w:id="0"/>
+      <w:bookmarkStart w:id="2" w:name="_ha677eoi7irl" w:colFirst="0" w:colLast="0"/>
+      <w:bookmarkEnd w:id="2"/>
       <w:r>
         <w:rPr>
           <w:color w:val="000000"/>
@@ -929,8 +874,8 @@
           <w:lang w:val="fr-FR"/>
         </w:rPr>
       </w:pPr>
-      <w:bookmarkStart w:id="1" w:name="_rkrjhsgctn3v" w:colFirst="0" w:colLast="0"/>
-      <w:bookmarkEnd w:id="1"/>
+      <w:bookmarkStart w:id="3" w:name="_rkrjhsgctn3v" w:colFirst="0" w:colLast="0"/>
+      <w:bookmarkEnd w:id="3"/>
       <w:r>
         <w:rPr>
           <w:color w:val="000000"/>
@@ -1080,8 +1025,8 @@
           <w:lang w:val="fr-FR"/>
         </w:rPr>
       </w:pPr>
-      <w:bookmarkStart w:id="2" w:name="_abgqbnceocsj" w:colFirst="0" w:colLast="0"/>
-      <w:bookmarkEnd w:id="2"/>
+      <w:bookmarkStart w:id="4" w:name="_abgqbnceocsj" w:colFirst="0" w:colLast="0"/>
+      <w:bookmarkEnd w:id="4"/>
       <w:r>
         <w:rPr>
           <w:color w:val="000000"/>
@@ -1305,8 +1250,6 @@
         </w:rPr>
         <w:t xml:space="preserve"> ici.</w:t>
       </w:r>
-      <w:bookmarkStart w:id="3" w:name="_GoBack"/>
-      <w:bookmarkEnd w:id="3"/>
     </w:p>
     <w:sectPr>
       <w:pgSz w:w="11906" w:h="16838"/>

</xml_diff>